<commit_message>
CurveCV manual & doc
</commit_message>
<xml_diff>
--- a/manual/manual.docx
+++ b/manual/manual.docx
@@ -5,29 +5,33 @@
     <w:p>
       <w:pPr>
         <w:rPr>
+          <w:color w:val="4472C4" w:themeColor="accent1"/>
+          <w:sz w:val="32"/>
+          <w:szCs w:val="32"/>
           <w:lang w:val="en-US"/>
         </w:rPr>
       </w:pPr>
       <w:proofErr w:type="spellStart"/>
       <w:r>
         <w:rPr>
+          <w:color w:val="4472C4" w:themeColor="accent1"/>
+          <w:sz w:val="32"/>
+          <w:szCs w:val="32"/>
           <w:lang w:val="en-US"/>
         </w:rPr>
         <w:t>Grapa</w:t>
       </w:r>
       <w:proofErr w:type="spellEnd"/>
-      <w:r>
-        <w:rPr>
-          <w:lang w:val="en-US"/>
-        </w:rPr>
-        <w:t xml:space="preserve"> </w:t>
-      </w:r>
-      <w:r>
-        <w:rPr>
-          <w:lang w:val="en-US"/>
-        </w:rPr>
-        <w:t>manual</w:t>
-      </w:r>
+    </w:p>
+    <w:p>
+      <w:pPr>
+        <w:rPr>
+          <w:color w:val="4472C4" w:themeColor="accent1"/>
+          <w:sz w:val="32"/>
+          <w:szCs w:val="32"/>
+          <w:lang w:val="en-US"/>
+        </w:rPr>
+      </w:pPr>
     </w:p>
     <w:p>
       <w:pPr>
@@ -42,15 +46,24 @@
         <w:rPr>
           <w:lang w:val="en-US"/>
         </w:rPr>
+        <w:t>User manual</w:t>
+      </w:r>
+      <w:r>
+        <w:rPr>
+          <w:lang w:val="en-US"/>
+        </w:rPr>
         <w:tab/>
       </w:r>
-      <w:bookmarkStart w:id="0" w:name="_GoBack"/>
-      <w:bookmarkEnd w:id="0"/>
     </w:p>
     <w:p>
       <w:pPr>
-        <w:rPr>
-          <w:lang w:val="en-US"/>
+        <w:pStyle w:val="En-ttedetabledesmatires"/>
+        <w:rPr>
+          <w:rFonts w:asciiTheme="minorHAnsi" w:eastAsiaTheme="minorHAnsi" w:hAnsiTheme="minorHAnsi" w:cstheme="minorBidi"/>
+          <w:color w:val="auto"/>
+          <w:sz w:val="24"/>
+          <w:szCs w:val="22"/>
+          <w:lang w:val="en-US" w:eastAsia="en-US"/>
         </w:rPr>
       </w:pPr>
     </w:p>
@@ -549,7 +562,7 @@
                 <w:noProof/>
                 <w:webHidden/>
               </w:rPr>
-              <w:t>4</w:t>
+              <w:t>5</w:t>
             </w:r>
             <w:r>
               <w:rPr>
@@ -637,7 +650,7 @@
                 <w:noProof/>
                 <w:webHidden/>
               </w:rPr>
-              <w:t>4</w:t>
+              <w:t>5</w:t>
             </w:r>
             <w:r>
               <w:rPr>
@@ -727,7 +740,7 @@
                 <w:noProof/>
                 <w:webHidden/>
               </w:rPr>
-              <w:t>6</w:t>
+              <w:t>7</w:t>
             </w:r>
             <w:r>
               <w:rPr>
@@ -815,7 +828,7 @@
                 <w:noProof/>
                 <w:webHidden/>
               </w:rPr>
-              <w:t>6</w:t>
+              <w:t>7</w:t>
             </w:r>
             <w:r>
               <w:rPr>
@@ -903,7 +916,7 @@
                 <w:noProof/>
                 <w:webHidden/>
               </w:rPr>
-              <w:t>8</w:t>
+              <w:t>9</w:t>
             </w:r>
             <w:r>
               <w:rPr>
@@ -993,7 +1006,7 @@
                 <w:noProof/>
                 <w:webHidden/>
               </w:rPr>
-              <w:t>10</w:t>
+              <w:t>11</w:t>
             </w:r>
             <w:r>
               <w:rPr>
@@ -1081,7 +1094,7 @@
                 <w:noProof/>
                 <w:webHidden/>
               </w:rPr>
-              <w:t>10</w:t>
+              <w:t>11</w:t>
             </w:r>
             <w:r>
               <w:rPr>
@@ -1169,7 +1182,7 @@
                 <w:noProof/>
                 <w:webHidden/>
               </w:rPr>
-              <w:t>10</w:t>
+              <w:t>11</w:t>
             </w:r>
             <w:r>
               <w:rPr>
@@ -1257,7 +1270,7 @@
                 <w:noProof/>
                 <w:webHidden/>
               </w:rPr>
-              <w:t>10</w:t>
+              <w:t>11</w:t>
             </w:r>
             <w:r>
               <w:rPr>
@@ -1345,7 +1358,7 @@
                 <w:noProof/>
                 <w:webHidden/>
               </w:rPr>
-              <w:t>10</w:t>
+              <w:t>11</w:t>
             </w:r>
             <w:r>
               <w:rPr>
@@ -1433,7 +1446,7 @@
                 <w:noProof/>
                 <w:webHidden/>
               </w:rPr>
-              <w:t>10</w:t>
+              <w:t>11</w:t>
             </w:r>
             <w:r>
               <w:rPr>
@@ -1521,7 +1534,7 @@
                 <w:noProof/>
                 <w:webHidden/>
               </w:rPr>
-              <w:t>11</w:t>
+              <w:t>12</w:t>
             </w:r>
             <w:r>
               <w:rPr>
@@ -1609,7 +1622,7 @@
                 <w:noProof/>
                 <w:webHidden/>
               </w:rPr>
-              <w:t>11</w:t>
+              <w:t>12</w:t>
             </w:r>
             <w:r>
               <w:rPr>
@@ -1699,7 +1712,7 @@
                 <w:noProof/>
                 <w:webHidden/>
               </w:rPr>
-              <w:t>12</w:t>
+              <w:t>13</w:t>
             </w:r>
             <w:r>
               <w:rPr>
@@ -1789,7 +1802,7 @@
                 <w:noProof/>
                 <w:webHidden/>
               </w:rPr>
-              <w:t>13</w:t>
+              <w:t>14</w:t>
             </w:r>
             <w:r>
               <w:rPr>
@@ -1877,7 +1890,7 @@
                 <w:noProof/>
                 <w:webHidden/>
               </w:rPr>
-              <w:t>13</w:t>
+              <w:t>14</w:t>
             </w:r>
             <w:r>
               <w:rPr>
@@ -1967,7 +1980,7 @@
                 <w:noProof/>
                 <w:webHidden/>
               </w:rPr>
-              <w:t>15</w:t>
+              <w:t>16</w:t>
             </w:r>
             <w:r>
               <w:rPr>
@@ -2055,7 +2068,7 @@
                 <w:noProof/>
                 <w:webHidden/>
               </w:rPr>
-              <w:t>15</w:t>
+              <w:t>16</w:t>
             </w:r>
             <w:r>
               <w:rPr>
@@ -2141,21 +2154,13 @@
           <w:lang w:val="en-US"/>
         </w:rPr>
       </w:pPr>
-      <w:bookmarkStart w:id="1" w:name="_Toc504938658"/>
-      <w:proofErr w:type="spellStart"/>
+      <w:bookmarkStart w:id="0" w:name="_Toc504938658"/>
       <w:r>
         <w:rPr>
           <w:lang w:val="en-US"/>
         </w:rPr>
         <w:lastRenderedPageBreak/>
-        <w:t>Grapa</w:t>
-      </w:r>
-      <w:proofErr w:type="spellEnd"/>
-      <w:r>
-        <w:rPr>
-          <w:lang w:val="en-US"/>
-        </w:rPr>
-        <w:t xml:space="preserve"> g</w:t>
+        <w:t>G</w:t>
       </w:r>
       <w:r>
         <w:rPr>
@@ -2163,13 +2168,13 @@
         </w:rPr>
         <w:t>eneral description</w:t>
       </w:r>
-      <w:bookmarkEnd w:id="1"/>
+      <w:bookmarkEnd w:id="0"/>
     </w:p>
     <w:p>
       <w:pPr>
         <w:pStyle w:val="Titre2"/>
       </w:pPr>
-      <w:bookmarkStart w:id="2" w:name="_Toc504938659"/>
+      <w:bookmarkStart w:id="1" w:name="_Toc504938659"/>
       <w:r>
         <w:t>D</w:t>
       </w:r>
@@ -2183,7 +2188,7 @@
       <w:r>
         <w:t>Grapa</w:t>
       </w:r>
-      <w:bookmarkEnd w:id="2"/>
+      <w:bookmarkEnd w:id="1"/>
       <w:proofErr w:type="spellEnd"/>
     </w:p>
     <w:p>
@@ -2324,6 +2329,8 @@
         </w:rPr>
         <w:t>not exhaustive).</w:t>
       </w:r>
+      <w:bookmarkStart w:id="2" w:name="_GoBack"/>
+      <w:bookmarkEnd w:id="2"/>
     </w:p>
     <w:p>
       <w:pPr>
@@ -2836,6 +2843,332 @@
         </w:rPr>
       </w:pPr>
       <w:bookmarkStart w:id="4" w:name="_Toc504938661"/>
+      <w:r>
+        <w:rPr>
+          <w:lang w:val="en-US"/>
+        </w:rPr>
+        <w:lastRenderedPageBreak/>
+        <w:t>Installation</w:t>
+      </w:r>
+    </w:p>
+    <w:p>
+      <w:pPr>
+        <w:pStyle w:val="Titre2"/>
+      </w:pPr>
+      <w:r>
+        <w:t>Prerequisites</w:t>
+      </w:r>
+    </w:p>
+    <w:p>
+      <w:pPr>
+        <w:rPr>
+          <w:lang w:val="en-US"/>
+        </w:rPr>
+      </w:pPr>
+      <w:proofErr w:type="spellStart"/>
+      <w:r>
+        <w:rPr>
+          <w:lang w:val="en-US"/>
+        </w:rPr>
+        <w:t>Grapa</w:t>
+      </w:r>
+      <w:proofErr w:type="spellEnd"/>
+      <w:r>
+        <w:rPr>
+          <w:lang w:val="en-US"/>
+        </w:rPr>
+        <w:t xml:space="preserve"> was </w:t>
+      </w:r>
+      <w:r>
+        <w:rPr>
+          <w:lang w:val="en-US"/>
+        </w:rPr>
+        <w:t>developed</w:t>
+      </w:r>
+      <w:r>
+        <w:rPr>
+          <w:lang w:val="en-US"/>
+        </w:rPr>
+        <w:t xml:space="preserve"> using t</w:t>
+      </w:r>
+      <w:r>
+        <w:rPr>
+          <w:lang w:val="en-US"/>
+        </w:rPr>
+        <w:t xml:space="preserve">he </w:t>
+      </w:r>
+      <w:proofErr w:type="spellStart"/>
+      <w:r>
+        <w:rPr>
+          <w:lang w:val="en-US"/>
+        </w:rPr>
+        <w:t>Winpython</w:t>
+      </w:r>
+      <w:proofErr w:type="spellEnd"/>
+      <w:r>
+        <w:rPr>
+          <w:lang w:val="en-US"/>
+        </w:rPr>
+        <w:t xml:space="preserve"> environment</w:t>
+      </w:r>
+      <w:r>
+        <w:rPr>
+          <w:lang w:val="en-US"/>
+        </w:rPr>
+        <w:t xml:space="preserve">, with versions corresponding to python </w:t>
+      </w:r>
+      <w:r>
+        <w:rPr>
+          <w:lang w:val="en-US"/>
+        </w:rPr>
+        <w:t>3.4 and 3.5</w:t>
+      </w:r>
+      <w:r>
+        <w:rPr>
+          <w:lang w:val="en-US"/>
+        </w:rPr>
+        <w:t>.</w:t>
+      </w:r>
+      <w:r>
+        <w:rPr>
+          <w:lang w:val="en-US"/>
+        </w:rPr>
+        <w:t xml:space="preserve"> </w:t>
+      </w:r>
+      <w:proofErr w:type="spellStart"/>
+      <w:r>
+        <w:rPr>
+          <w:lang w:val="en-US"/>
+        </w:rPr>
+        <w:t>Retrocompatibility</w:t>
+      </w:r>
+      <w:proofErr w:type="spellEnd"/>
+      <w:r>
+        <w:rPr>
+          <w:lang w:val="en-US"/>
+        </w:rPr>
+        <w:t xml:space="preserve"> with earlier versions </w:t>
+      </w:r>
+      <w:r>
+        <w:rPr>
+          <w:lang w:val="en-US"/>
+        </w:rPr>
+        <w:t xml:space="preserve">of python </w:t>
+      </w:r>
+      <w:r>
+        <w:rPr>
+          <w:lang w:val="en-US"/>
+        </w:rPr>
+        <w:t xml:space="preserve">is not </w:t>
+      </w:r>
+      <w:r>
+        <w:rPr>
+          <w:lang w:val="en-US"/>
+        </w:rPr>
+        <w:t>ensured</w:t>
+      </w:r>
+      <w:r>
+        <w:rPr>
+          <w:lang w:val="en-US"/>
+        </w:rPr>
+        <w:t>.</w:t>
+      </w:r>
+    </w:p>
+    <w:p>
+      <w:pPr>
+        <w:rPr>
+          <w:lang w:val="en-US"/>
+        </w:rPr>
+      </w:pPr>
+      <w:proofErr w:type="spellStart"/>
+      <w:r>
+        <w:rPr>
+          <w:lang w:val="en-US"/>
+        </w:rPr>
+        <w:t>Grapa</w:t>
+      </w:r>
+      <w:proofErr w:type="spellEnd"/>
+      <w:r>
+        <w:rPr>
+          <w:lang w:val="en-US"/>
+        </w:rPr>
+        <w:t xml:space="preserve"> was developed using </w:t>
+      </w:r>
+      <w:proofErr w:type="spellStart"/>
+      <w:r>
+        <w:rPr>
+          <w:lang w:val="en-US"/>
+        </w:rPr>
+        <w:t>matplotlib</w:t>
+      </w:r>
+      <w:proofErr w:type="spellEnd"/>
+      <w:r>
+        <w:rPr>
+          <w:lang w:val="en-US"/>
+        </w:rPr>
+        <w:t xml:space="preserve"> 1.5 and should be compatible with version 2.0 and later.</w:t>
+      </w:r>
+    </w:p>
+    <w:p>
+      <w:pPr>
+        <w:pStyle w:val="Titre2"/>
+      </w:pPr>
+      <w:r>
+        <w:t>Installation</w:t>
+      </w:r>
+    </w:p>
+    <w:p>
+      <w:pPr>
+        <w:rPr>
+          <w:lang w:val="en-US"/>
+        </w:rPr>
+      </w:pPr>
+      <w:r>
+        <w:rPr>
+          <w:lang w:val="en-US"/>
+        </w:rPr>
+        <w:t>The installation procedure is q</w:t>
+      </w:r>
+      <w:r>
+        <w:rPr>
+          <w:lang w:val="en-US"/>
+        </w:rPr>
+        <w:t xml:space="preserve">uite simple. Download </w:t>
+      </w:r>
+      <w:proofErr w:type="spellStart"/>
+      <w:r>
+        <w:rPr>
+          <w:lang w:val="en-US"/>
+        </w:rPr>
+        <w:t>grapa</w:t>
+      </w:r>
+      <w:proofErr w:type="spellEnd"/>
+      <w:r>
+        <w:rPr>
+          <w:lang w:val="en-US"/>
+        </w:rPr>
+        <w:t xml:space="preserve"> and place its content in a folder named “</w:t>
+      </w:r>
+      <w:proofErr w:type="spellStart"/>
+      <w:r>
+        <w:rPr>
+          <w:lang w:val="en-US"/>
+        </w:rPr>
+        <w:t>grapa</w:t>
+      </w:r>
+      <w:proofErr w:type="spellEnd"/>
+      <w:r>
+        <w:rPr>
+          <w:lang w:val="en-US"/>
+        </w:rPr>
+        <w:t>” somewhere on your hard drive.</w:t>
+      </w:r>
+    </w:p>
+    <w:p>
+      <w:pPr>
+        <w:rPr>
+          <w:lang w:val="en-US"/>
+        </w:rPr>
+      </w:pPr>
+      <w:r>
+        <w:rPr>
+          <w:lang w:val="en-US"/>
+        </w:rPr>
+        <w:t>The user interface can be started by executing the file GUI.py using your favorite python distribution.</w:t>
+      </w:r>
+    </w:p>
+    <w:p>
+      <w:pPr>
+        <w:rPr>
+          <w:lang w:val="en-US"/>
+        </w:rPr>
+      </w:pPr>
+      <w:proofErr w:type="spellStart"/>
+      <w:r>
+        <w:rPr>
+          <w:lang w:val="en-US"/>
+        </w:rPr>
+        <w:t>Grapa</w:t>
+      </w:r>
+      <w:proofErr w:type="spellEnd"/>
+      <w:r>
+        <w:rPr>
+          <w:lang w:val="en-US"/>
+        </w:rPr>
+        <w:t xml:space="preserve"> can also be used in scripts. To access its code you should include in your </w:t>
+      </w:r>
+      <w:proofErr w:type="spellStart"/>
+      <w:proofErr w:type="gramStart"/>
+      <w:r>
+        <w:rPr>
+          <w:lang w:val="en-US"/>
+        </w:rPr>
+        <w:t>sys.path</w:t>
+      </w:r>
+      <w:proofErr w:type="spellEnd"/>
+      <w:proofErr w:type="gramEnd"/>
+      <w:r>
+        <w:rPr>
+          <w:lang w:val="en-US"/>
+        </w:rPr>
+        <w:t xml:space="preserve"> the folder containing the folder “</w:t>
+      </w:r>
+      <w:proofErr w:type="spellStart"/>
+      <w:r>
+        <w:rPr>
+          <w:lang w:val="en-US"/>
+        </w:rPr>
+        <w:t>grapa</w:t>
+      </w:r>
+      <w:proofErr w:type="spellEnd"/>
+      <w:r>
+        <w:rPr>
+          <w:lang w:val="en-US"/>
+        </w:rPr>
+        <w:t>”.</w:t>
+      </w:r>
+    </w:p>
+    <w:p>
+      <w:pPr>
+        <w:rPr>
+          <w:lang w:val="en-US"/>
+        </w:rPr>
+      </w:pPr>
+      <w:r>
+        <w:rPr>
+          <w:lang w:val="en-US"/>
+        </w:rPr>
+        <w:t>Enjoy!</w:t>
+      </w:r>
+    </w:p>
+    <w:p>
+      <w:pPr>
+        <w:rPr>
+          <w:lang w:val="en-US"/>
+        </w:rPr>
+      </w:pPr>
+    </w:p>
+    <w:p>
+      <w:pPr>
+        <w:spacing w:after="160" w:line="259" w:lineRule="auto"/>
+        <w:rPr>
+          <w:lang w:val="en-US"/>
+        </w:rPr>
+      </w:pPr>
+      <w:r>
+        <w:rPr>
+          <w:lang w:val="en-US"/>
+        </w:rPr>
+        <w:br w:type="page"/>
+      </w:r>
+    </w:p>
+    <w:p>
+      <w:pPr>
+        <w:pStyle w:val="Titre1"/>
+        <w:rPr>
+          <w:lang w:val="en-US"/>
+        </w:rPr>
+      </w:pPr>
       <w:r>
         <w:rPr>
           <w:lang w:val="en-US"/>
@@ -17674,7 +18007,6 @@
         <w:docPartUnique/>
       </w:docPartObj>
     </w:sdtPr>
-    <w:sdtEndPr/>
     <w:sdtContent>
       <w:p>
         <w:pPr>
@@ -17707,19 +18039,7 @@
           <w:rPr>
             <w:lang w:val="en-US"/>
           </w:rPr>
-          <w:t>l and how</w:t>
-        </w:r>
-        <w:r>
-          <w:rPr>
-            <w:lang w:val="en-US"/>
-          </w:rPr>
-          <w:t>-</w:t>
-        </w:r>
-        <w:r>
-          <w:rPr>
-            <w:lang w:val="en-US"/>
-          </w:rPr>
-          <w:t>to</w:t>
+          <w:t>l and how-to</w:t>
         </w:r>
         <w:r>
           <w:rPr>
@@ -17744,7 +18064,7 @@
             <w:noProof/>
             <w:lang w:val="en-US"/>
           </w:rPr>
-          <w:t>15</w:t>
+          <w:t>16</w:t>
         </w:r>
         <w:r>
           <w:fldChar w:fldCharType="end"/>
@@ -22164,7 +22484,7 @@
 </file>
 
 <file path=customXml/itemProps1.xml><?xml version="1.0" encoding="utf-8"?>
-<ds:datastoreItem xmlns:ds="http://schemas.openxmlformats.org/officeDocument/2006/customXml" ds:itemID="{29A2161A-248C-4791-9AA4-3F85DFBB9550}">
+<ds:datastoreItem xmlns:ds="http://schemas.openxmlformats.org/officeDocument/2006/customXml" ds:itemID="{77D55538-D589-47F2-823C-BB05B3E0C4C6}">
   <ds:schemaRefs>
     <ds:schemaRef ds:uri="http://schemas.openxmlformats.org/officeDocument/2006/bibliography"/>
   </ds:schemaRefs>

</xml_diff>